<commit_message>
Updated Controllers and Views
</commit_message>
<xml_diff>
--- a/CsharpWeb/AspNetProject/SourcesOfInformation.docx
+++ b/CsharpWeb/AspNetProject/SourcesOfInformation.docx
@@ -65,7 +65,6 @@
           <w:lang w:val="en-US"/>
         </w:rPr>
       </w:pPr>
-      <w:proofErr w:type="spellStart"/>
       <w:r>
         <w:rPr>
           <w:sz w:val="24"/>
@@ -74,7 +73,6 @@
         </w:rPr>
         <w:t>StackOverflow</w:t>
       </w:r>
-      <w:proofErr w:type="spellEnd"/>
     </w:p>
     <w:p>
       <w:pPr>
@@ -109,7 +107,6 @@
           <w:lang w:val="en-US"/>
         </w:rPr>
       </w:pPr>
-      <w:proofErr w:type="spellStart"/>
       <w:r>
         <w:rPr>
           <w:sz w:val="24"/>
@@ -118,7 +115,6 @@
         </w:rPr>
         <w:t>Youtube</w:t>
       </w:r>
-      <w:proofErr w:type="spellEnd"/>
     </w:p>
     <w:p>
       <w:pPr>
@@ -221,6 +217,7 @@
     <w:p>
       <w:pPr>
         <w:rPr>
+          <w:rStyle w:val="a3"/>
           <w:sz w:val="24"/>
           <w:szCs w:val="24"/>
           <w:lang w:val="en-US"/>
@@ -237,6 +234,33 @@
           <w:t>https://lex.bg/bg/ministerstva</w:t>
         </w:r>
       </w:hyperlink>
+    </w:p>
+    <w:p>
+      <w:pPr>
+        <w:rPr>
+          <w:rStyle w:val="a3"/>
+          <w:sz w:val="24"/>
+          <w:szCs w:val="24"/>
+          <w:lang w:val="en-US"/>
+        </w:rPr>
+      </w:pPr>
+    </w:p>
+    <w:p>
+      <w:pPr>
+        <w:rPr>
+          <w:sz w:val="24"/>
+          <w:szCs w:val="24"/>
+          <w:lang w:val="en-US"/>
+        </w:rPr>
+      </w:pPr>
+      <w:r>
+        <w:rPr>
+          <w:sz w:val="24"/>
+          <w:szCs w:val="24"/>
+          <w:lang w:val="en-US"/>
+        </w:rPr>
+        <w:t>https://materializecss.com</w:t>
+      </w:r>
     </w:p>
     <w:p>
       <w:pPr>

</xml_diff>

<commit_message>
Reporting Area added, admin Area Controller set up
</commit_message>
<xml_diff>
--- a/CsharpWeb/AspNetProject/SourcesOfInformation.docx
+++ b/CsharpWeb/AspNetProject/SourcesOfInformation.docx
@@ -279,6 +279,14 @@
           <w:lang w:val="en-US"/>
         </w:rPr>
       </w:pPr>
+      <w:r>
+        <w:rPr>
+          <w:sz w:val="24"/>
+          <w:szCs w:val="24"/>
+          <w:lang w:val="en-US"/>
+        </w:rPr>
+        <w:t>www.getbootstrap.com</w:t>
+      </w:r>
     </w:p>
     <w:sectPr>
       <w:pgSz w:w="11906" w:h="16838"/>

</xml_diff>